<commit_message>
Add schema and requirements files, update report
Added new schema files in .drawio and .png formats, and a requirements image. Updated the security report document. Removed obsolete schema.vsdx file.
</commit_message>
<xml_diff>
--- a/R-P_Sécurité_182-amizeqiri-Rapport.docx
+++ b/R-P_Sécurité_182-amizeqiri-Rapport.docx
@@ -248,7 +248,7 @@
         </w:rPr>
         <w:fldChar w:fldCharType="separate"/>
       </w:r>
-      <w:hyperlink w:anchor="_Toc207189060" w:history="1">
+      <w:hyperlink w:anchor="_Toc208996845" w:history="1">
         <w:r>
           <w:rPr>
             <w:rStyle w:val="Lienhypertexte"/>
@@ -275,7 +275,7 @@
             <w:rStyle w:val="Lienhypertexte"/>
             <w:noProof/>
           </w:rPr>
-          <w:t>Description du projet dans son ensemble</w:t>
+          <w:t>Introduction</w:t>
         </w:r>
         <w:r>
           <w:rPr>
@@ -296,7 +296,7 @@
             <w:noProof/>
             <w:webHidden/>
           </w:rPr>
-          <w:instrText xml:space="preserve"> PAGEREF _Toc207189060 \h </w:instrText>
+          <w:instrText xml:space="preserve"> PAGEREF _Toc208996845 \h </w:instrText>
         </w:r>
         <w:r>
           <w:rPr>
@@ -344,7 +344,7 @@
           <w14:ligatures w14:val="standardContextual"/>
         </w:rPr>
       </w:pPr>
-      <w:hyperlink w:anchor="_Toc207189061" w:history="1">
+      <w:hyperlink w:anchor="_Toc208996846" w:history="1">
         <w:r>
           <w:rPr>
             <w:rStyle w:val="Lienhypertexte"/>
@@ -369,7 +369,7 @@
             <w:rStyle w:val="Lienhypertexte"/>
             <w:noProof/>
           </w:rPr>
-          <w:t>Titre</w:t>
+          <w:t>Schéma</w:t>
         </w:r>
         <w:r>
           <w:rPr>
@@ -390,101 +390,7 @@
             <w:noProof/>
             <w:webHidden/>
           </w:rPr>
-          <w:instrText xml:space="preserve"> PAGEREF _Toc207189061 \h </w:instrText>
-        </w:r>
-        <w:r>
-          <w:rPr>
-            <w:noProof/>
-            <w:webHidden/>
-          </w:rPr>
-        </w:r>
-        <w:r>
-          <w:rPr>
-            <w:noProof/>
-            <w:webHidden/>
-          </w:rPr>
-          <w:fldChar w:fldCharType="separate"/>
-        </w:r>
-        <w:r>
-          <w:rPr>
-            <w:noProof/>
-            <w:webHidden/>
-          </w:rPr>
-          <w:t>3</w:t>
-        </w:r>
-        <w:r>
-          <w:rPr>
-            <w:noProof/>
-            <w:webHidden/>
-          </w:rPr>
-          <w:fldChar w:fldCharType="end"/>
-        </w:r>
-      </w:hyperlink>
-    </w:p>
-    <w:p>
-      <w:pPr>
-        <w:pStyle w:val="TM2"/>
-        <w:tabs>
-          <w:tab w:val="left" w:pos="800"/>
-          <w:tab w:val="right" w:leader="dot" w:pos="9060"/>
-        </w:tabs>
-        <w:rPr>
-          <w:rFonts w:eastAsiaTheme="minorEastAsia" w:cstheme="minorBidi"/>
-          <w:smallCaps w:val="0"/>
-          <w:noProof/>
-          <w:kern w:val="2"/>
-          <w:sz w:val="24"/>
-          <w:szCs w:val="24"/>
-          <w14:ligatures w14:val="standardContextual"/>
-        </w:rPr>
-      </w:pPr>
-      <w:hyperlink w:anchor="_Toc207189062" w:history="1">
-        <w:r>
-          <w:rPr>
-            <w:rStyle w:val="Lienhypertexte"/>
-            <w:noProof/>
-          </w:rPr>
-          <w:t>1.2</w:t>
-        </w:r>
-        <w:r>
-          <w:rPr>
-            <w:rFonts w:eastAsiaTheme="minorEastAsia" w:cstheme="minorBidi"/>
-            <w:smallCaps w:val="0"/>
-            <w:noProof/>
-            <w:kern w:val="2"/>
-            <w:sz w:val="24"/>
-            <w:szCs w:val="24"/>
-            <w14:ligatures w14:val="standardContextual"/>
-          </w:rPr>
-          <w:tab/>
-        </w:r>
-        <w:r>
-          <w:rPr>
-            <w:rStyle w:val="Lienhypertexte"/>
-            <w:noProof/>
-          </w:rPr>
-          <w:t>Sujet</w:t>
-        </w:r>
-        <w:r>
-          <w:rPr>
-            <w:noProof/>
-            <w:webHidden/>
-          </w:rPr>
-          <w:tab/>
-        </w:r>
-        <w:r>
-          <w:rPr>
-            <w:noProof/>
-            <w:webHidden/>
-          </w:rPr>
-          <w:fldChar w:fldCharType="begin"/>
-        </w:r>
-        <w:r>
-          <w:rPr>
-            <w:noProof/>
-            <w:webHidden/>
-          </w:rPr>
-          <w:instrText xml:space="preserve"> PAGEREF _Toc207189062 \h </w:instrText>
+          <w:instrText xml:space="preserve"> PAGEREF _Toc208996846 \h </w:instrText>
         </w:r>
         <w:r>
           <w:rPr>
@@ -534,7 +440,7 @@
           <w14:ligatures w14:val="standardContextual"/>
         </w:rPr>
       </w:pPr>
-      <w:hyperlink w:anchor="_Toc207189063" w:history="1">
+      <w:hyperlink w:anchor="_Toc208996847" w:history="1">
         <w:r>
           <w:rPr>
             <w:rStyle w:val="Lienhypertexte"/>
@@ -561,7 +467,7 @@
             <w:rStyle w:val="Lienhypertexte"/>
             <w:noProof/>
           </w:rPr>
-          <w:t>Introduction</w:t>
+          <w:t>Présentation de WireShark</w:t>
         </w:r>
         <w:r>
           <w:rPr>
@@ -582,7 +488,7 @@
             <w:noProof/>
             <w:webHidden/>
           </w:rPr>
-          <w:instrText xml:space="preserve"> PAGEREF _Toc207189063 \h </w:instrText>
+          <w:instrText xml:space="preserve"> PAGEREF _Toc208996847 \h </w:instrText>
         </w:r>
         <w:r>
           <w:rPr>
@@ -602,101 +508,7 @@
             <w:noProof/>
             <w:webHidden/>
           </w:rPr>
-          <w:t>3</w:t>
-        </w:r>
-        <w:r>
-          <w:rPr>
-            <w:noProof/>
-            <w:webHidden/>
-          </w:rPr>
-          <w:fldChar w:fldCharType="end"/>
-        </w:r>
-      </w:hyperlink>
-    </w:p>
-    <w:p>
-      <w:pPr>
-        <w:pStyle w:val="TM2"/>
-        <w:tabs>
-          <w:tab w:val="left" w:pos="800"/>
-          <w:tab w:val="right" w:leader="dot" w:pos="9060"/>
-        </w:tabs>
-        <w:rPr>
-          <w:rFonts w:eastAsiaTheme="minorEastAsia" w:cstheme="minorBidi"/>
-          <w:smallCaps w:val="0"/>
-          <w:noProof/>
-          <w:kern w:val="2"/>
-          <w:sz w:val="24"/>
-          <w:szCs w:val="24"/>
-          <w14:ligatures w14:val="standardContextual"/>
-        </w:rPr>
-      </w:pPr>
-      <w:hyperlink w:anchor="_Toc207189064" w:history="1">
-        <w:r>
-          <w:rPr>
-            <w:rStyle w:val="Lienhypertexte"/>
-            <w:noProof/>
-          </w:rPr>
-          <w:t>2.1</w:t>
-        </w:r>
-        <w:r>
-          <w:rPr>
-            <w:rFonts w:eastAsiaTheme="minorEastAsia" w:cstheme="minorBidi"/>
-            <w:smallCaps w:val="0"/>
-            <w:noProof/>
-            <w:kern w:val="2"/>
-            <w:sz w:val="24"/>
-            <w:szCs w:val="24"/>
-            <w14:ligatures w14:val="standardContextual"/>
-          </w:rPr>
-          <w:tab/>
-        </w:r>
-        <w:r>
-          <w:rPr>
-            <w:rStyle w:val="Lienhypertexte"/>
-            <w:noProof/>
-          </w:rPr>
-          <w:t>Schéma</w:t>
-        </w:r>
-        <w:r>
-          <w:rPr>
-            <w:noProof/>
-            <w:webHidden/>
-          </w:rPr>
-          <w:tab/>
-        </w:r>
-        <w:r>
-          <w:rPr>
-            <w:noProof/>
-            <w:webHidden/>
-          </w:rPr>
-          <w:fldChar w:fldCharType="begin"/>
-        </w:r>
-        <w:r>
-          <w:rPr>
-            <w:noProof/>
-            <w:webHidden/>
-          </w:rPr>
-          <w:instrText xml:space="preserve"> PAGEREF _Toc207189064 \h </w:instrText>
-        </w:r>
-        <w:r>
-          <w:rPr>
-            <w:noProof/>
-            <w:webHidden/>
-          </w:rPr>
-        </w:r>
-        <w:r>
-          <w:rPr>
-            <w:noProof/>
-            <w:webHidden/>
-          </w:rPr>
-          <w:fldChar w:fldCharType="separate"/>
-        </w:r>
-        <w:r>
-          <w:rPr>
-            <w:noProof/>
-            <w:webHidden/>
-          </w:rPr>
-          <w:t>3</w:t>
+          <w:t>4</w:t>
         </w:r>
         <w:r>
           <w:rPr>
@@ -726,7 +538,7 @@
           <w14:ligatures w14:val="standardContextual"/>
         </w:rPr>
       </w:pPr>
-      <w:hyperlink w:anchor="_Toc207189065" w:history="1">
+      <w:hyperlink w:anchor="_Toc208996848" w:history="1">
         <w:r>
           <w:rPr>
             <w:rStyle w:val="Lienhypertexte"/>
@@ -753,7 +565,7 @@
             <w:rStyle w:val="Lienhypertexte"/>
             <w:noProof/>
           </w:rPr>
-          <w:t>Présentation de WireShark</w:t>
+          <w:t>Analyse et identification des trames du service DHCP</w:t>
         </w:r>
         <w:r>
           <w:rPr>
@@ -774,7 +586,7 @@
             <w:noProof/>
             <w:webHidden/>
           </w:rPr>
-          <w:instrText xml:space="preserve"> PAGEREF _Toc207189065 \h </w:instrText>
+          <w:instrText xml:space="preserve"> PAGEREF _Toc208996848 \h </w:instrText>
         </w:r>
         <w:r>
           <w:rPr>
@@ -794,7 +606,7 @@
             <w:noProof/>
             <w:webHidden/>
           </w:rPr>
-          <w:t>3</w:t>
+          <w:t>4</w:t>
         </w:r>
         <w:r>
           <w:rPr>
@@ -824,7 +636,7 @@
           <w14:ligatures w14:val="standardContextual"/>
         </w:rPr>
       </w:pPr>
-      <w:hyperlink w:anchor="_Toc207189066" w:history="1">
+      <w:hyperlink w:anchor="_Toc208996849" w:history="1">
         <w:r>
           <w:rPr>
             <w:rStyle w:val="Lienhypertexte"/>
@@ -851,7 +663,7 @@
             <w:rStyle w:val="Lienhypertexte"/>
             <w:noProof/>
           </w:rPr>
-          <w:t>Analyse et identification des trames du service DHCP</w:t>
+          <w:t>Analyse et identification des trames du service DNS</w:t>
         </w:r>
         <w:r>
           <w:rPr>
@@ -872,7 +684,7 @@
             <w:noProof/>
             <w:webHidden/>
           </w:rPr>
-          <w:instrText xml:space="preserve"> PAGEREF _Toc207189066 \h </w:instrText>
+          <w:instrText xml:space="preserve"> PAGEREF _Toc208996849 \h </w:instrText>
         </w:r>
         <w:r>
           <w:rPr>
@@ -922,7 +734,7 @@
           <w14:ligatures w14:val="standardContextual"/>
         </w:rPr>
       </w:pPr>
-      <w:hyperlink w:anchor="_Toc207189067" w:history="1">
+      <w:hyperlink w:anchor="_Toc208996850" w:history="1">
         <w:r>
           <w:rPr>
             <w:rStyle w:val="Lienhypertexte"/>
@@ -949,7 +761,7 @@
             <w:rStyle w:val="Lienhypertexte"/>
             <w:noProof/>
           </w:rPr>
-          <w:t>Analyse et identification des trames du service DNS</w:t>
+          <w:t>Analyse et identification des trames du service AD</w:t>
         </w:r>
         <w:r>
           <w:rPr>
@@ -970,7 +782,7 @@
             <w:noProof/>
             <w:webHidden/>
           </w:rPr>
-          <w:instrText xml:space="preserve"> PAGEREF _Toc207189067 \h </w:instrText>
+          <w:instrText xml:space="preserve"> PAGEREF _Toc208996850 \h </w:instrText>
         </w:r>
         <w:r>
           <w:rPr>
@@ -1020,7 +832,7 @@
           <w14:ligatures w14:val="standardContextual"/>
         </w:rPr>
       </w:pPr>
-      <w:hyperlink w:anchor="_Toc207189068" w:history="1">
+      <w:hyperlink w:anchor="_Toc208996851" w:history="1">
         <w:r>
           <w:rPr>
             <w:rStyle w:val="Lienhypertexte"/>
@@ -1047,7 +859,7 @@
             <w:rStyle w:val="Lienhypertexte"/>
             <w:noProof/>
           </w:rPr>
-          <w:t>Analyse et identification des trames du service AD</w:t>
+          <w:t>Problèmes rencontrés</w:t>
         </w:r>
         <w:r>
           <w:rPr>
@@ -1068,7 +880,7 @@
             <w:noProof/>
             <w:webHidden/>
           </w:rPr>
-          <w:instrText xml:space="preserve"> PAGEREF _Toc207189068 \h </w:instrText>
+          <w:instrText xml:space="preserve"> PAGEREF _Toc208996851 \h </w:instrText>
         </w:r>
         <w:r>
           <w:rPr>
@@ -1118,7 +930,7 @@
           <w14:ligatures w14:val="standardContextual"/>
         </w:rPr>
       </w:pPr>
-      <w:hyperlink w:anchor="_Toc207189069" w:history="1">
+      <w:hyperlink w:anchor="_Toc208996852" w:history="1">
         <w:r>
           <w:rPr>
             <w:rStyle w:val="Lienhypertexte"/>
@@ -1145,7 +957,7 @@
             <w:rStyle w:val="Lienhypertexte"/>
             <w:noProof/>
           </w:rPr>
-          <w:t>Problèmes rencontrés</w:t>
+          <w:t>Sources &amp; Aides</w:t>
         </w:r>
         <w:r>
           <w:rPr>
@@ -1166,7 +978,7 @@
             <w:noProof/>
             <w:webHidden/>
           </w:rPr>
-          <w:instrText xml:space="preserve"> PAGEREF _Toc207189069 \h </w:instrText>
+          <w:instrText xml:space="preserve"> PAGEREF _Toc208996852 \h </w:instrText>
         </w:r>
         <w:r>
           <w:rPr>
@@ -1216,7 +1028,7 @@
           <w14:ligatures w14:val="standardContextual"/>
         </w:rPr>
       </w:pPr>
-      <w:hyperlink w:anchor="_Toc207189070" w:history="1">
+      <w:hyperlink w:anchor="_Toc208996853" w:history="1">
         <w:r>
           <w:rPr>
             <w:rStyle w:val="Lienhypertexte"/>
@@ -1243,7 +1055,7 @@
             <w:rStyle w:val="Lienhypertexte"/>
             <w:noProof/>
           </w:rPr>
-          <w:t>Sources &amp; Aides</w:t>
+          <w:t>Conclusion</w:t>
         </w:r>
         <w:r>
           <w:rPr>
@@ -1264,105 +1076,7 @@
             <w:noProof/>
             <w:webHidden/>
           </w:rPr>
-          <w:instrText xml:space="preserve"> PAGEREF _Toc207189070 \h </w:instrText>
-        </w:r>
-        <w:r>
-          <w:rPr>
-            <w:noProof/>
-            <w:webHidden/>
-          </w:rPr>
-        </w:r>
-        <w:r>
-          <w:rPr>
-            <w:noProof/>
-            <w:webHidden/>
-          </w:rPr>
-          <w:fldChar w:fldCharType="separate"/>
-        </w:r>
-        <w:r>
-          <w:rPr>
-            <w:noProof/>
-            <w:webHidden/>
-          </w:rPr>
-          <w:t>4</w:t>
-        </w:r>
-        <w:r>
-          <w:rPr>
-            <w:noProof/>
-            <w:webHidden/>
-          </w:rPr>
-          <w:fldChar w:fldCharType="end"/>
-        </w:r>
-      </w:hyperlink>
-    </w:p>
-    <w:p>
-      <w:pPr>
-        <w:pStyle w:val="TM10"/>
-        <w:tabs>
-          <w:tab w:val="left" w:pos="400"/>
-          <w:tab w:val="right" w:leader="dot" w:pos="9060"/>
-        </w:tabs>
-        <w:rPr>
-          <w:rFonts w:eastAsiaTheme="minorEastAsia" w:cstheme="minorBidi"/>
-          <w:b w:val="0"/>
-          <w:bCs w:val="0"/>
-          <w:caps w:val="0"/>
-          <w:noProof/>
-          <w:kern w:val="2"/>
-          <w:sz w:val="24"/>
-          <w:szCs w:val="24"/>
-          <w14:ligatures w14:val="standardContextual"/>
-        </w:rPr>
-      </w:pPr>
-      <w:hyperlink w:anchor="_Toc207189071" w:history="1">
-        <w:r>
-          <w:rPr>
-            <w:rStyle w:val="Lienhypertexte"/>
-            <w:noProof/>
-          </w:rPr>
-          <w:t>9</w:t>
-        </w:r>
-        <w:r>
-          <w:rPr>
-            <w:rFonts w:eastAsiaTheme="minorEastAsia" w:cstheme="minorBidi"/>
-            <w:b w:val="0"/>
-            <w:bCs w:val="0"/>
-            <w:caps w:val="0"/>
-            <w:noProof/>
-            <w:kern w:val="2"/>
-            <w:sz w:val="24"/>
-            <w:szCs w:val="24"/>
-            <w14:ligatures w14:val="standardContextual"/>
-          </w:rPr>
-          <w:tab/>
-        </w:r>
-        <w:r>
-          <w:rPr>
-            <w:rStyle w:val="Lienhypertexte"/>
-            <w:noProof/>
-          </w:rPr>
-          <w:t>Conclusion</w:t>
-        </w:r>
-        <w:r>
-          <w:rPr>
-            <w:noProof/>
-            <w:webHidden/>
-          </w:rPr>
-          <w:tab/>
-        </w:r>
-        <w:r>
-          <w:rPr>
-            <w:noProof/>
-            <w:webHidden/>
-          </w:rPr>
-          <w:fldChar w:fldCharType="begin"/>
-        </w:r>
-        <w:r>
-          <w:rPr>
-            <w:noProof/>
-            <w:webHidden/>
-          </w:rPr>
-          <w:instrText xml:space="preserve"> PAGEREF _Toc207189071 \h </w:instrText>
+          <w:instrText xml:space="preserve"> PAGEREF _Toc208996853 \h </w:instrText>
         </w:r>
         <w:r>
           <w:rPr>
@@ -1414,130 +1128,199 @@
       <w:pPr>
         <w:pStyle w:val="Titre1"/>
       </w:pPr>
-      <w:bookmarkStart w:id="1" w:name="_Toc207189060"/>
+      <w:bookmarkStart w:id="1" w:name="_Toc208996845"/>
       <w:r>
         <w:lastRenderedPageBreak/>
-        <w:t>Description du projet dans son ensemble</w:t>
+        <w:t>Introduction</w:t>
       </w:r>
       <w:bookmarkEnd w:id="1"/>
     </w:p>
     <w:p>
       <w:pPr>
-        <w:pStyle w:val="Titre2"/>
-        <w:spacing w:line="276" w:lineRule="auto"/>
-      </w:pPr>
-      <w:bookmarkStart w:id="2" w:name="_Toc207189061"/>
-      <w:r>
-        <w:t>Titre</w:t>
-      </w:r>
-      <w:bookmarkEnd w:id="2"/>
+        <w:pStyle w:val="Corpsdetexte"/>
+      </w:pPr>
+      <w:r>
+        <w:t>Analyse du trafic réseau avec Wireshark</w:t>
+      </w:r>
     </w:p>
     <w:p>
       <w:pPr>
-        <w:pStyle w:val="Retraitcorpsdetexte"/>
-        <w:spacing w:line="276" w:lineRule="auto"/>
-      </w:pPr>
-      <w:r>
-        <w:t>Analyse du trafic réseau avec Wireshark</w:t>
+        <w:pStyle w:val="Corpsdetexte"/>
+        <w:rPr>
+          <w:sz w:val="23"/>
+          <w:szCs w:val="23"/>
+        </w:rPr>
+      </w:pPr>
+      <w:r>
+        <w:rPr>
+          <w:sz w:val="23"/>
+          <w:szCs w:val="23"/>
+        </w:rPr>
+        <w:t>Dans le cadre du module</w:t>
+      </w:r>
+      <w:r>
+        <w:rPr>
+          <w:sz w:val="23"/>
+          <w:szCs w:val="23"/>
+        </w:rPr>
+        <w:t xml:space="preserve"> </w:t>
+      </w:r>
+      <w:r>
+        <w:rPr>
+          <w:sz w:val="23"/>
+          <w:szCs w:val="23"/>
+        </w:rPr>
+        <w:t xml:space="preserve">182 à l’ETML, nous devons réaliser un projet où l’objectif est de mettre en place une petite infrastructure et d’analyser le trafic réseau avec Wireshark. </w:t>
+      </w:r>
+      <w:r>
+        <w:rPr>
+          <w:sz w:val="23"/>
+          <w:szCs w:val="23"/>
+        </w:rPr>
+        <w:t>Le but</w:t>
+      </w:r>
+      <w:r>
+        <w:rPr>
+          <w:sz w:val="23"/>
+          <w:szCs w:val="23"/>
+        </w:rPr>
+        <w:t xml:space="preserve"> est de voir comment fonctionnent </w:t>
+      </w:r>
+      <w:proofErr w:type="gramStart"/>
+      <w:r>
+        <w:rPr>
+          <w:sz w:val="23"/>
+          <w:szCs w:val="23"/>
+        </w:rPr>
+        <w:t>certains services important</w:t>
+      </w:r>
+      <w:proofErr w:type="gramEnd"/>
+      <w:r>
+        <w:rPr>
+          <w:sz w:val="23"/>
+          <w:szCs w:val="23"/>
+        </w:rPr>
+        <w:t xml:space="preserve"> comme DHCP, DNS et Active Directory, et de repérer les trames, protocoles et ports utilisés pendant leurs échanges.</w:t>
+      </w:r>
+      <w:r>
+        <w:rPr>
+          <w:sz w:val="23"/>
+          <w:szCs w:val="23"/>
+        </w:rPr>
+        <w:br/>
+      </w:r>
+      <w:r>
+        <w:rPr>
+          <w:sz w:val="23"/>
+          <w:szCs w:val="23"/>
+        </w:rPr>
+        <w:br/>
+      </w:r>
+      <w:r>
+        <w:rPr>
+          <w:sz w:val="23"/>
+          <w:szCs w:val="23"/>
+        </w:rPr>
+        <w:t>Le projet se fait dans un contexte pratique : une entreprise valaisanne de sécurité souhaite observer ce qui se passe sur le réseau quand ses services serveurs sont activés. Pour cela, nous avons installé un poste Windows 11 et un serveur Windows Server 2022, puis captur</w:t>
+      </w:r>
+      <w:r>
+        <w:rPr>
+          <w:sz w:val="23"/>
+          <w:szCs w:val="23"/>
+        </w:rPr>
+        <w:t>er</w:t>
+      </w:r>
+      <w:r>
+        <w:rPr>
+          <w:sz w:val="23"/>
+          <w:szCs w:val="23"/>
+        </w:rPr>
+        <w:t xml:space="preserve"> le trafic </w:t>
+      </w:r>
+      <w:proofErr w:type="spellStart"/>
+      <w:r>
+        <w:rPr>
+          <w:sz w:val="23"/>
+          <w:szCs w:val="23"/>
+        </w:rPr>
+        <w:t>Wireshark</w:t>
+      </w:r>
+      <w:r>
+        <w:rPr>
+          <w:sz w:val="23"/>
+          <w:szCs w:val="23"/>
+        </w:rPr>
+        <w:t>.</w:t>
+      </w:r>
+      <w:proofErr w:type="spellEnd"/>
+      <w:r>
+        <w:rPr>
+          <w:sz w:val="23"/>
+          <w:szCs w:val="23"/>
+        </w:rPr>
+        <w:br/>
+      </w:r>
+      <w:r>
+        <w:rPr>
+          <w:sz w:val="23"/>
+          <w:szCs w:val="23"/>
+        </w:rPr>
+        <w:br/>
+      </w:r>
+      <w:r>
+        <w:rPr>
+          <w:sz w:val="23"/>
+          <w:szCs w:val="23"/>
+        </w:rPr>
+        <w:t xml:space="preserve">Ce travail nous permet </w:t>
+      </w:r>
+      <w:r>
+        <w:rPr>
+          <w:sz w:val="23"/>
+          <w:szCs w:val="23"/>
+        </w:rPr>
+        <w:t>de mettre</w:t>
+      </w:r>
+      <w:r>
+        <w:rPr>
+          <w:sz w:val="23"/>
+          <w:szCs w:val="23"/>
+        </w:rPr>
+        <w:t xml:space="preserve"> en pratique ce qu’on a appris sur les protocoles et</w:t>
+      </w:r>
+      <w:r>
+        <w:rPr>
+          <w:sz w:val="23"/>
+          <w:szCs w:val="23"/>
+        </w:rPr>
+        <w:t xml:space="preserve"> les</w:t>
+      </w:r>
+      <w:r>
+        <w:rPr>
+          <w:sz w:val="23"/>
+          <w:szCs w:val="23"/>
+        </w:rPr>
+        <w:t xml:space="preserve"> services réseau, mais aussi de mieux comprendre comment analyser et diagnostiquer un réseau, ce qui est une compétence utile en informatique et en sécurité.</w:t>
       </w:r>
     </w:p>
     <w:p>
       <w:pPr>
-        <w:pStyle w:val="Retraitcorpsdetexte"/>
-        <w:spacing w:line="276" w:lineRule="auto"/>
+        <w:pStyle w:val="Corpsdetexte"/>
+        <w:rPr>
+          <w:sz w:val="23"/>
+          <w:szCs w:val="23"/>
+        </w:rPr>
       </w:pPr>
     </w:p>
     <w:p>
       <w:pPr>
         <w:pStyle w:val="Titre2"/>
-        <w:spacing w:line="276" w:lineRule="auto"/>
-      </w:pPr>
-      <w:bookmarkStart w:id="3" w:name="_Toc207189062"/>
-      <w:r>
-        <w:t>Sujet</w:t>
-      </w:r>
-      <w:bookmarkEnd w:id="3"/>
-    </w:p>
-    <w:p>
-      <w:pPr>
-        <w:pStyle w:val="Retraitcorpsdetexte"/>
-        <w:spacing w:line="276" w:lineRule="auto"/>
-        <w:jc w:val="left"/>
-      </w:pPr>
-      <w:r>
-        <w:t>Une entreprise valaisanne de sécurité souhaite analyser le trafic réseau lors de l’activation des services serveur au sein de l’entreprise.</w:t>
-      </w:r>
-    </w:p>
-    <w:p>
-      <w:pPr>
-        <w:pStyle w:val="Retraitcorpsdetexte"/>
-        <w:spacing w:line="276" w:lineRule="auto"/>
-        <w:jc w:val="left"/>
-      </w:pPr>
-    </w:p>
-    <w:p>
-      <w:pPr>
-        <w:pStyle w:val="Retraitcorpsdetexte"/>
-        <w:spacing w:line="276" w:lineRule="auto"/>
-        <w:jc w:val="left"/>
-      </w:pPr>
-      <w:r>
-        <w:t>Dans le cadre de ce projet, vous devez mettre en place l’infrastructure ci-dessous dans le but d’analyser le trafic réseau et identifier les protocoles et ports lors des échanges. Concrètement, après l’installation de Windows 11 et Windows 22 serveur, vous devez installer WireShark et identifier les trames des différents services DHCP, DNS et AD</w:t>
-      </w:r>
-      <w:r>
-        <w:t>,</w:t>
-      </w:r>
-      <w:r>
-        <w:t xml:space="preserve"> KBA-</w:t>
-      </w:r>
-      <w:proofErr w:type="spellStart"/>
-      <w:r>
-        <w:t>Labs</w:t>
-      </w:r>
-      <w:proofErr w:type="spellEnd"/>
-      <w:r>
-        <w:t xml:space="preserve"> (3 à 5).</w:t>
-      </w:r>
-    </w:p>
-    <w:p>
-      <w:pPr>
-        <w:pStyle w:val="Retraitcorpsdetexte"/>
-        <w:spacing w:line="276" w:lineRule="auto"/>
-        <w:jc w:val="left"/>
-      </w:pPr>
-    </w:p>
-    <w:p>
-      <w:pPr>
-        <w:pStyle w:val="Titre1"/>
-      </w:pPr>
-      <w:bookmarkStart w:id="4" w:name="_Toc207189063"/>
-      <w:r>
-        <w:t>Introduction</w:t>
-      </w:r>
-      <w:bookmarkEnd w:id="4"/>
-    </w:p>
-    <w:p>
-      <w:pPr>
-        <w:pStyle w:val="Corpsdetexte"/>
-      </w:pPr>
-      <w:r>
-        <w:t>Introduction</w:t>
-      </w:r>
-    </w:p>
-    <w:p>
-      <w:pPr>
-        <w:pStyle w:val="Corpsdetexte"/>
-      </w:pPr>
-    </w:p>
-    <w:p>
-      <w:pPr>
-        <w:pStyle w:val="Titre2"/>
-      </w:pPr>
-      <w:bookmarkStart w:id="5" w:name="_Toc207189064"/>
+      </w:pPr>
+      <w:bookmarkStart w:id="2" w:name="_Toc208996846"/>
       <w:r>
         <w:t>Schéma</w:t>
       </w:r>
-      <w:bookmarkEnd w:id="5"/>
+      <w:bookmarkEnd w:id="2"/>
     </w:p>
     <w:p>
       <w:pPr>
@@ -1548,10 +1331,10 @@
           <w:noProof/>
         </w:rPr>
         <w:drawing>
-          <wp:inline distT="0" distB="0" distL="0" distR="0" wp14:anchorId="0778D878" wp14:editId="42151829">
-            <wp:extent cx="4543425" cy="3211956"/>
-            <wp:effectExtent l="0" t="0" r="0" b="7620"/>
-            <wp:docPr id="420939499" name="Image 1" descr="Une image contenant texte, capture d’écran, diagramme&#10;&#10;Le contenu généré par l’IA peut être incorrect."/>
+          <wp:inline distT="0" distB="0" distL="0" distR="0" wp14:anchorId="0778D878" wp14:editId="63A62E9E">
+            <wp:extent cx="5257800" cy="4053867"/>
+            <wp:effectExtent l="0" t="0" r="0" b="3810"/>
+            <wp:docPr id="420939499" name="Image 1"/>
             <wp:cNvGraphicFramePr>
               <a:graphicFrameLocks xmlns:a="http://schemas.openxmlformats.org/drawingml/2006/main" noChangeAspect="1"/>
             </wp:cNvGraphicFramePr>
@@ -1559,11 +1342,17 @@
               <a:graphicData uri="http://schemas.openxmlformats.org/drawingml/2006/picture">
                 <pic:pic xmlns:pic="http://schemas.openxmlformats.org/drawingml/2006/picture">
                   <pic:nvPicPr>
-                    <pic:cNvPr id="420939499" name="Image 1" descr="Une image contenant texte, capture d’écran, diagramme&#10;&#10;Le contenu généré par l’IA peut être incorrect."/>
+                    <pic:cNvPr id="420939499" name="Image 1"/>
                     <pic:cNvPicPr/>
                   </pic:nvPicPr>
                   <pic:blipFill>
-                    <a:blip r:embed="rId12"/>
+                    <a:blip r:embed="rId12">
+                      <a:extLst>
+                        <a:ext uri="{28A0092B-C50C-407E-A947-70E740481C1C}">
+                          <a14:useLocalDpi xmlns:a14="http://schemas.microsoft.com/office/drawing/2010/main" val="0"/>
+                        </a:ext>
+                      </a:extLst>
+                    </a:blip>
                     <a:stretch>
                       <a:fillRect/>
                     </a:stretch>
@@ -1571,7 +1360,7 @@
                   <pic:spPr>
                     <a:xfrm>
                       <a:off x="0" y="0"/>
-                      <a:ext cx="4553081" cy="3218782"/>
+                      <a:ext cx="5268805" cy="4062352"/>
                     </a:xfrm>
                     <a:prstGeom prst="rect">
                       <a:avLst/>
@@ -1585,53 +1374,367 @@
       </w:r>
     </w:p>
     <w:p>
-      <w:pPr>
-        <w:pStyle w:val="Corpsdetexte"/>
-      </w:pPr>
+      <w:r>
+        <w:br w:type="page"/>
+      </w:r>
     </w:p>
     <w:p>
       <w:pPr>
         <w:pStyle w:val="Titre1"/>
       </w:pPr>
-      <w:bookmarkStart w:id="6" w:name="_Toc207189065"/>
-      <w:r>
+      <w:bookmarkStart w:id="3" w:name="_Toc208996847"/>
+      <w:r>
+        <w:lastRenderedPageBreak/>
         <w:t>Présentation de WireShark</w:t>
+      </w:r>
+      <w:bookmarkEnd w:id="3"/>
+    </w:p>
+    <w:p>
+      <w:pPr>
+        <w:pStyle w:val="Corpsdetexte"/>
+        <w:rPr>
+          <w:sz w:val="23"/>
+          <w:szCs w:val="23"/>
+        </w:rPr>
+      </w:pPr>
+      <w:r>
+        <w:rPr>
+          <w:sz w:val="23"/>
+          <w:szCs w:val="23"/>
+        </w:rPr>
+        <w:t>Wireshark est un logiciel gratuit qui sert à analyser le trafic réseau. Avec lui, je peux capturer les paquets qui passent sur une carte réseau et les regarder en détail. Ça permet de voir quels protocoles sont utilisés, quelles machines discutent entre elles et quelles infos elles s’échangent.</w:t>
+      </w:r>
+    </w:p>
+    <w:p>
+      <w:pPr>
+        <w:pStyle w:val="Corpsdetexte"/>
+        <w:rPr>
+          <w:sz w:val="23"/>
+          <w:szCs w:val="23"/>
+        </w:rPr>
+      </w:pPr>
+    </w:p>
+    <w:p>
+      <w:pPr>
+        <w:pStyle w:val="Corpsdetexte"/>
+        <w:rPr>
+          <w:sz w:val="23"/>
+          <w:szCs w:val="23"/>
+        </w:rPr>
+      </w:pPr>
+      <w:r>
+        <w:rPr>
+          <w:sz w:val="23"/>
+          <w:szCs w:val="23"/>
+        </w:rPr>
+        <w:t>C’est un outil souvent utilisé par les admins réseaux et les personnes qui travaillent en sécurité, car il aide à trouver des problèmes de communication ou à vérifier que tout fonctionne comme prévu.</w:t>
+      </w:r>
+    </w:p>
+    <w:p>
+      <w:pPr>
+        <w:pStyle w:val="Corpsdetexte"/>
+        <w:rPr>
+          <w:sz w:val="23"/>
+          <w:szCs w:val="23"/>
+        </w:rPr>
+      </w:pPr>
+    </w:p>
+    <w:p>
+      <w:pPr>
+        <w:pStyle w:val="Corpsdetexte"/>
+        <w:rPr>
+          <w:sz w:val="23"/>
+          <w:szCs w:val="23"/>
+        </w:rPr>
+      </w:pPr>
+      <w:r>
+        <w:rPr>
+          <w:sz w:val="23"/>
+          <w:szCs w:val="23"/>
+        </w:rPr>
+        <w:t>Dans mon projet, j’utilise Wireshark pour voir directement les trames envoyées et reçues par les services DHCP, DNS et Active Directory. C’est donc l’outil principal qui me permet d’analyser le trafic entre mon poste Windows 11 et mon serveur Windows Server 2022.</w:t>
+      </w:r>
+    </w:p>
+    <w:p>
+      <w:pPr>
+        <w:pStyle w:val="Corpsdetexte"/>
+      </w:pPr>
+    </w:p>
+    <w:p>
+      <w:pPr>
+        <w:pStyle w:val="Titre1"/>
+      </w:pPr>
+      <w:bookmarkStart w:id="4" w:name="_Toc208996848"/>
+      <w:r>
+        <w:t>Analyse et identification des trames du service DHCP</w:t>
+      </w:r>
+      <w:bookmarkEnd w:id="4"/>
+    </w:p>
+    <w:p>
+      <w:pPr>
+        <w:pStyle w:val="Corpsdetexte"/>
+      </w:pPr>
+      <w:r>
+        <w:rPr>
+          <w:sz w:val="23"/>
+          <w:szCs w:val="23"/>
+        </w:rPr>
+        <w:drawing>
+          <wp:inline distT="0" distB="0" distL="0" distR="0" wp14:anchorId="7711659F" wp14:editId="7C5853E4">
+            <wp:extent cx="5759450" cy="3714750"/>
+            <wp:effectExtent l="0" t="0" r="0" b="0"/>
+            <wp:docPr id="1160248944" name="Image 1"/>
+            <wp:cNvGraphicFramePr>
+              <a:graphicFrameLocks xmlns:a="http://schemas.openxmlformats.org/drawingml/2006/main" noChangeAspect="1"/>
+            </wp:cNvGraphicFramePr>
+            <a:graphic xmlns:a="http://schemas.openxmlformats.org/drawingml/2006/main">
+              <a:graphicData uri="http://schemas.openxmlformats.org/drawingml/2006/picture">
+                <pic:pic xmlns:pic="http://schemas.openxmlformats.org/drawingml/2006/picture">
+                  <pic:nvPicPr>
+                    <pic:cNvPr id="1160248944" name=""/>
+                    <pic:cNvPicPr/>
+                  </pic:nvPicPr>
+                  <pic:blipFill rotWithShape="1">
+                    <a:blip r:embed="rId13"/>
+                    <a:srcRect b="3815"/>
+                    <a:stretch/>
+                  </pic:blipFill>
+                  <pic:spPr bwMode="auto">
+                    <a:xfrm>
+                      <a:off x="0" y="0"/>
+                      <a:ext cx="5759450" cy="3714750"/>
+                    </a:xfrm>
+                    <a:prstGeom prst="rect">
+                      <a:avLst/>
+                    </a:prstGeom>
+                    <a:ln>
+                      <a:noFill/>
+                    </a:ln>
+                    <a:extLst>
+                      <a:ext uri="{53640926-AAD7-44D8-BBD7-CCE9431645EC}">
+                        <a14:shadowObscured xmlns:a14="http://schemas.microsoft.com/office/drawing/2010/main"/>
+                      </a:ext>
+                    </a:extLst>
+                  </pic:spPr>
+                </pic:pic>
+              </a:graphicData>
+            </a:graphic>
+          </wp:inline>
+        </w:drawing>
+      </w:r>
+    </w:p>
+    <w:p>
+      <w:pPr>
+        <w:pStyle w:val="Corpsdetexte"/>
+      </w:pPr>
+    </w:p>
+    <w:p>
+      <w:pPr>
+        <w:pStyle w:val="Titre1"/>
+      </w:pPr>
+      <w:bookmarkStart w:id="5" w:name="_Toc208996849"/>
+      <w:r>
+        <w:lastRenderedPageBreak/>
+        <w:t>Analyse et identification des trames du service DNS</w:t>
+      </w:r>
+      <w:bookmarkEnd w:id="5"/>
+    </w:p>
+    <w:p>
+      <w:pPr>
+        <w:pStyle w:val="Corpsdetexte"/>
+      </w:pPr>
+      <w:r>
+        <w:drawing>
+          <wp:inline distT="0" distB="0" distL="0" distR="0" wp14:anchorId="67054983" wp14:editId="33716825">
+            <wp:extent cx="5759450" cy="3055620"/>
+            <wp:effectExtent l="0" t="0" r="0" b="0"/>
+            <wp:docPr id="29971037" name="Image 1"/>
+            <wp:cNvGraphicFramePr>
+              <a:graphicFrameLocks xmlns:a="http://schemas.openxmlformats.org/drawingml/2006/main" noChangeAspect="1"/>
+            </wp:cNvGraphicFramePr>
+            <a:graphic xmlns:a="http://schemas.openxmlformats.org/drawingml/2006/main">
+              <a:graphicData uri="http://schemas.openxmlformats.org/drawingml/2006/picture">
+                <pic:pic xmlns:pic="http://schemas.openxmlformats.org/drawingml/2006/picture">
+                  <pic:nvPicPr>
+                    <pic:cNvPr id="29971037" name=""/>
+                    <pic:cNvPicPr/>
+                  </pic:nvPicPr>
+                  <pic:blipFill>
+                    <a:blip r:embed="rId14"/>
+                    <a:stretch>
+                      <a:fillRect/>
+                    </a:stretch>
+                  </pic:blipFill>
+                  <pic:spPr>
+                    <a:xfrm>
+                      <a:off x="0" y="0"/>
+                      <a:ext cx="5759450" cy="3055620"/>
+                    </a:xfrm>
+                    <a:prstGeom prst="rect">
+                      <a:avLst/>
+                    </a:prstGeom>
+                  </pic:spPr>
+                </pic:pic>
+              </a:graphicData>
+            </a:graphic>
+          </wp:inline>
+        </w:drawing>
+      </w:r>
+    </w:p>
+    <w:p>
+      <w:pPr>
+        <w:pStyle w:val="Corpsdetexte"/>
+      </w:pPr>
+    </w:p>
+    <w:p>
+      <w:pPr>
+        <w:pStyle w:val="Titre1"/>
+      </w:pPr>
+      <w:bookmarkStart w:id="6" w:name="_Toc208996850"/>
+      <w:r>
+        <w:t>Analyse et identification des trames du service AD</w:t>
       </w:r>
       <w:bookmarkEnd w:id="6"/>
     </w:p>
     <w:p>
       <w:pPr>
-        <w:pStyle w:val="Corpsdetexte"/>
-      </w:pPr>
-      <w:r>
-        <w:t>Wireshark</w:t>
+        <w:pStyle w:val="Titre2"/>
+      </w:pPr>
+      <w:r>
+        <w:t>LDAP</w:t>
       </w:r>
     </w:p>
     <w:p>
       <w:pPr>
-        <w:pStyle w:val="Corpsdetexte"/>
-      </w:pPr>
+        <w:pStyle w:val="Retraitcorpsdetexte"/>
+      </w:pPr>
+      <w:r>
+        <w:drawing>
+          <wp:inline distT="0" distB="0" distL="0" distR="0" wp14:anchorId="58479BDB" wp14:editId="4BC41674">
+            <wp:extent cx="4905375" cy="3161182"/>
+            <wp:effectExtent l="0" t="0" r="0" b="1270"/>
+            <wp:docPr id="2057623025" name="Image 1"/>
+            <wp:cNvGraphicFramePr>
+              <a:graphicFrameLocks xmlns:a="http://schemas.openxmlformats.org/drawingml/2006/main" noChangeAspect="1"/>
+            </wp:cNvGraphicFramePr>
+            <a:graphic xmlns:a="http://schemas.openxmlformats.org/drawingml/2006/main">
+              <a:graphicData uri="http://schemas.openxmlformats.org/drawingml/2006/picture">
+                <pic:pic xmlns:pic="http://schemas.openxmlformats.org/drawingml/2006/picture">
+                  <pic:nvPicPr>
+                    <pic:cNvPr id="2057623025" name=""/>
+                    <pic:cNvPicPr/>
+                  </pic:nvPicPr>
+                  <pic:blipFill>
+                    <a:blip r:embed="rId15"/>
+                    <a:stretch>
+                      <a:fillRect/>
+                    </a:stretch>
+                  </pic:blipFill>
+                  <pic:spPr>
+                    <a:xfrm>
+                      <a:off x="0" y="0"/>
+                      <a:ext cx="4911961" cy="3165426"/>
+                    </a:xfrm>
+                    <a:prstGeom prst="rect">
+                      <a:avLst/>
+                    </a:prstGeom>
+                  </pic:spPr>
+                </pic:pic>
+              </a:graphicData>
+            </a:graphic>
+          </wp:inline>
+        </w:drawing>
+      </w:r>
     </w:p>
     <w:p>
       <w:pPr>
+        <w:pStyle w:val="Titre2"/>
+      </w:pPr>
+      <w:r>
+        <w:lastRenderedPageBreak/>
+        <w:t>Kerberos</w:t>
+      </w:r>
+    </w:p>
+    <w:p>
+      <w:pPr>
+        <w:pStyle w:val="Retraitcorpsdetexte"/>
+      </w:pPr>
+      <w:r>
+        <w:drawing>
+          <wp:inline distT="0" distB="0" distL="0" distR="0" wp14:anchorId="53B69F5A" wp14:editId="30B39AD7">
+            <wp:extent cx="4762500" cy="2601785"/>
+            <wp:effectExtent l="0" t="0" r="0" b="8255"/>
+            <wp:docPr id="671200871" name="Image 1"/>
+            <wp:cNvGraphicFramePr>
+              <a:graphicFrameLocks xmlns:a="http://schemas.openxmlformats.org/drawingml/2006/main" noChangeAspect="1"/>
+            </wp:cNvGraphicFramePr>
+            <a:graphic xmlns:a="http://schemas.openxmlformats.org/drawingml/2006/main">
+              <a:graphicData uri="http://schemas.openxmlformats.org/drawingml/2006/picture">
+                <pic:pic xmlns:pic="http://schemas.openxmlformats.org/drawingml/2006/picture">
+                  <pic:nvPicPr>
+                    <pic:cNvPr id="671200871" name=""/>
+                    <pic:cNvPicPr/>
+                  </pic:nvPicPr>
+                  <pic:blipFill>
+                    <a:blip r:embed="rId16"/>
+                    <a:stretch>
+                      <a:fillRect/>
+                    </a:stretch>
+                  </pic:blipFill>
+                  <pic:spPr>
+                    <a:xfrm>
+                      <a:off x="0" y="0"/>
+                      <a:ext cx="4766256" cy="2603837"/>
+                    </a:xfrm>
+                    <a:prstGeom prst="rect">
+                      <a:avLst/>
+                    </a:prstGeom>
+                  </pic:spPr>
+                </pic:pic>
+              </a:graphicData>
+            </a:graphic>
+          </wp:inline>
+        </w:drawing>
+      </w:r>
+    </w:p>
+    <w:p>
+      <w:pPr>
+        <w:pStyle w:val="Titre2"/>
+      </w:pPr>
+      <w:r>
+        <w:t>DNS</w:t>
+      </w:r>
+    </w:p>
+    <w:p>
+      <w:pPr>
+        <w:pStyle w:val="Retraitcorpsdetexte"/>
+      </w:pPr>
+    </w:p>
+    <w:p>
+      <w:pPr>
         <w:pStyle w:val="Titre1"/>
       </w:pPr>
-      <w:bookmarkStart w:id="7" w:name="_Toc207189066"/>
-      <w:r>
-        <w:lastRenderedPageBreak/>
-        <w:t>Analyse et identification des trames du service DHCP</w:t>
+      <w:bookmarkStart w:id="7" w:name="_Toc208996851"/>
+      <w:r>
+        <w:t>Problèmes rencontrés</w:t>
       </w:r>
       <w:bookmarkEnd w:id="7"/>
     </w:p>
     <w:p>
       <w:pPr>
         <w:pStyle w:val="Corpsdetexte"/>
-      </w:pPr>
-      <w:proofErr w:type="spellStart"/>
-      <w:r>
-        <w:t>Dhcp</w:t>
-      </w:r>
-      <w:proofErr w:type="spellEnd"/>
+        <w:rPr>
+          <w:sz w:val="23"/>
+          <w:szCs w:val="23"/>
+        </w:rPr>
+      </w:pPr>
+      <w:r>
+        <w:rPr>
+          <w:sz w:val="23"/>
+          <w:szCs w:val="23"/>
+        </w:rPr>
+        <w:t>Problèmes rencontrés</w:t>
+      </w:r>
     </w:p>
     <w:p>
       <w:pPr>
@@ -1642,70 +1745,80 @@
       <w:pPr>
         <w:pStyle w:val="Titre1"/>
       </w:pPr>
-      <w:bookmarkStart w:id="8" w:name="_Toc207189067"/>
-      <w:r>
-        <w:t xml:space="preserve">Analyse et identification des trames du service </w:t>
-      </w:r>
-      <w:r>
-        <w:t>DNS</w:t>
-      </w:r>
+      <w:bookmarkStart w:id="8" w:name="_Sources_&amp;_Aides"/>
+      <w:bookmarkStart w:id="9" w:name="_Toc208996852"/>
       <w:bookmarkEnd w:id="8"/>
-    </w:p>
-    <w:p>
-      <w:pPr>
-        <w:pStyle w:val="Corpsdetexte"/>
-      </w:pPr>
-      <w:r>
-        <w:t>Dns</w:t>
-      </w:r>
-    </w:p>
-    <w:p>
-      <w:pPr>
-        <w:pStyle w:val="Corpsdetexte"/>
-      </w:pPr>
-    </w:p>
-    <w:p>
-      <w:pPr>
-        <w:pStyle w:val="Titre1"/>
-      </w:pPr>
-      <w:bookmarkStart w:id="9" w:name="_Toc207189068"/>
-      <w:r>
-        <w:t xml:space="preserve">Analyse et identification des trames du service </w:t>
-      </w:r>
-      <w:r>
-        <w:t>AD</w:t>
+      <w:r>
+        <w:t>Sources</w:t>
+      </w:r>
+      <w:r>
+        <w:t xml:space="preserve"> &amp; Aides</w:t>
       </w:r>
       <w:bookmarkEnd w:id="9"/>
     </w:p>
     <w:p>
       <w:pPr>
         <w:pStyle w:val="Corpsdetexte"/>
-      </w:pPr>
-      <w:r>
-        <w:t>Ad</w:t>
+        <w:rPr>
+          <w:sz w:val="23"/>
+          <w:szCs w:val="23"/>
+        </w:rPr>
+      </w:pPr>
+      <w:hyperlink r:id="rId17" w:history="1">
+        <w:r>
+          <w:rPr>
+            <w:rStyle w:val="Lienhypertexte"/>
+            <w:sz w:val="23"/>
+            <w:szCs w:val="23"/>
+          </w:rPr>
+          <w:t>Lien</w:t>
+        </w:r>
+      </w:hyperlink>
+      <w:r>
+        <w:rPr>
+          <w:sz w:val="23"/>
+          <w:szCs w:val="23"/>
+        </w:rPr>
+        <w:t xml:space="preserve"> : </w:t>
+      </w:r>
+      <w:r>
+        <w:rPr>
+          <w:sz w:val="23"/>
+          <w:szCs w:val="23"/>
+        </w:rPr>
+        <w:t>Lien</w:t>
       </w:r>
     </w:p>
     <w:p>
       <w:pPr>
         <w:pStyle w:val="Corpsdetexte"/>
+        <w:jc w:val="left"/>
       </w:pPr>
     </w:p>
     <w:p>
       <w:pPr>
         <w:pStyle w:val="Titre1"/>
       </w:pPr>
-      <w:bookmarkStart w:id="10" w:name="_Toc207189069"/>
-      <w:r>
-        <w:t>Problèmes rencontrés</w:t>
+      <w:bookmarkStart w:id="10" w:name="_Toc208996853"/>
+      <w:r>
+        <w:t>Conclusion</w:t>
       </w:r>
       <w:bookmarkEnd w:id="10"/>
     </w:p>
     <w:p>
       <w:pPr>
         <w:pStyle w:val="Corpsdetexte"/>
-      </w:pPr>
-      <w:r>
-        <w:t>Problèmes rencontrés</w:t>
+        <w:rPr>
+          <w:sz w:val="23"/>
+          <w:szCs w:val="23"/>
+        </w:rPr>
+      </w:pPr>
+      <w:r>
+        <w:rPr>
+          <w:sz w:val="23"/>
+          <w:szCs w:val="23"/>
+        </w:rPr>
+        <w:t>Conclusion</w:t>
       </w:r>
     </w:p>
     <w:p>
@@ -1713,72 +1826,9 @@
         <w:pStyle w:val="Corpsdetexte"/>
       </w:pPr>
     </w:p>
-    <w:p>
-      <w:pPr>
-        <w:pStyle w:val="Titre1"/>
-      </w:pPr>
-      <w:bookmarkStart w:id="11" w:name="_Sources_&amp;_Aides"/>
-      <w:bookmarkStart w:id="12" w:name="_Toc207189070"/>
-      <w:bookmarkEnd w:id="11"/>
-      <w:r>
-        <w:t>Sources</w:t>
-      </w:r>
-      <w:r>
-        <w:t xml:space="preserve"> &amp; Aides</w:t>
-      </w:r>
-      <w:bookmarkEnd w:id="12"/>
-    </w:p>
-    <w:p>
-      <w:pPr>
-        <w:pStyle w:val="Corpsdetexte"/>
-      </w:pPr>
-      <w:hyperlink r:id="rId13" w:history="1">
-        <w:r>
-          <w:rPr>
-            <w:rStyle w:val="Lienhypertexte"/>
-          </w:rPr>
-          <w:t>Lien</w:t>
-        </w:r>
-      </w:hyperlink>
-      <w:r>
-        <w:t xml:space="preserve"> : </w:t>
-      </w:r>
-      <w:r>
-        <w:t>Lien</w:t>
-      </w:r>
-    </w:p>
-    <w:p>
-      <w:pPr>
-        <w:pStyle w:val="Corpsdetexte"/>
-        <w:jc w:val="left"/>
-      </w:pPr>
-    </w:p>
-    <w:p>
-      <w:pPr>
-        <w:pStyle w:val="Titre1"/>
-      </w:pPr>
-      <w:bookmarkStart w:id="13" w:name="_Toc207189071"/>
-      <w:r>
-        <w:t>Conclusion</w:t>
-      </w:r>
-      <w:bookmarkEnd w:id="13"/>
-    </w:p>
-    <w:p>
-      <w:pPr>
-        <w:pStyle w:val="Corpsdetexte"/>
-      </w:pPr>
-      <w:r>
-        <w:t>Conclusion</w:t>
-      </w:r>
-    </w:p>
-    <w:p>
-      <w:pPr>
-        <w:pStyle w:val="Corpsdetexte"/>
-      </w:pPr>
-    </w:p>
     <w:sectPr>
-      <w:headerReference w:type="default" r:id="rId14"/>
-      <w:footerReference w:type="default" r:id="rId15"/>
+      <w:headerReference w:type="default" r:id="rId18"/>
+      <w:footerReference w:type="default" r:id="rId19"/>
       <w:pgSz w:w="11906" w:h="16838" w:code="9"/>
       <w:pgMar w:top="1418" w:right="1418" w:bottom="1418" w:left="1418" w:header="709" w:footer="709" w:gutter="0"/>
       <w:cols w:space="708"/>
@@ -2156,7 +2206,7 @@
         <v:path o:extrusionok="f" gradientshapeok="t" o:connecttype="rect"/>
         <o:lock v:ext="edit" aspectratio="t"/>
       </v:shapetype>
-      <v:shape id="_x0000_i1044" type="#_x0000_t75" style="width:11.25pt;height:11.25pt;visibility:visible;mso-wrap-style:square" o:bullet="t">
+      <v:shape id="_x0000_i1059" type="#_x0000_t75" style="width:11.25pt;height:11.25pt;visibility:visible;mso-wrap-style:square" o:bullet="t">
         <v:imagedata r:id="rId1" o:title=""/>
       </v:shape>
     </w:pict>
@@ -6763,6 +6813,10 @@
 </file>
 
 <file path=customXml/item1.xml><?xml version="1.0" encoding="utf-8"?>
+<b:Sources xmlns:b="http://schemas.openxmlformats.org/officeDocument/2006/bibliography" xmlns="http://schemas.openxmlformats.org/officeDocument/2006/bibliography" SelectedStyle="\APA.XSL" StyleName="APA"/>
+</file>
+
+<file path=customXml/item2.xml><?xml version="1.0" encoding="utf-8"?>
 <?mso-contentType ?>
 <FormTemplates xmlns="http://schemas.microsoft.com/sharepoint/v3/contenttype/forms">
   <Display>DocumentLibraryForm</Display>
@@ -6771,11 +6825,19 @@
 </FormTemplates>
 </file>
 
-<file path=customXml/item2.xml><?xml version="1.0" encoding="utf-8"?>
-<b:Sources xmlns:b="http://schemas.openxmlformats.org/officeDocument/2006/bibliography" xmlns="http://schemas.openxmlformats.org/officeDocument/2006/bibliography" SelectedStyle="\APA.XSL" StyleName="APA"/>
+<file path=customXml/item3.xml><?xml version="1.0" encoding="utf-8"?>
+<p:properties xmlns:p="http://schemas.microsoft.com/office/2006/metadata/properties" xmlns:xsi="http://www.w3.org/2001/XMLSchema-instance" xmlns:pc="http://schemas.microsoft.com/office/infopath/2007/PartnerControls">
+  <documentManagement>
+    <Total xmlns="98d92101-24da-4498-9971-a24673344bd8" xsi:nil="true"/>
+    <TaxCatchAll xmlns="dfa80de1-e9bb-4cf2-893d-d06220b3971a" xsi:nil="true"/>
+    <lcf76f155ced4ddcb4097134ff3c332f xmlns="98d92101-24da-4498-9971-a24673344bd8">
+      <Terms xmlns="http://schemas.microsoft.com/office/infopath/2007/PartnerControls"/>
+    </lcf76f155ced4ddcb4097134ff3c332f>
+  </documentManagement>
+</p:properties>
 </file>
 
-<file path=customXml/item3.xml><?xml version="1.0" encoding="utf-8"?>
+<file path=customXml/item4.xml><?xml version="1.0" encoding="utf-8"?>
 <ct:contentTypeSchema xmlns:ct="http://schemas.microsoft.com/office/2006/metadata/contentType" xmlns:ma="http://schemas.microsoft.com/office/2006/metadata/properties/metaAttributes" ct:_="" ma:_="" ma:contentTypeName="Document" ma:contentTypeID="0x010100E529CC47EA4E614CBF50FAFAB9B8F32B" ma:contentTypeVersion="13" ma:contentTypeDescription="Crée un document." ma:contentTypeScope="" ma:versionID="6a4cac78e8e76547514939bcab636e7b">
   <xsd:schema xmlns:xsd="http://www.w3.org/2001/XMLSchema" xmlns:xs="http://www.w3.org/2001/XMLSchema" xmlns:p="http://schemas.microsoft.com/office/2006/metadata/properties" xmlns:ns2="98d92101-24da-4498-9971-a24673344bd8" xmlns:ns3="dfa80de1-e9bb-4cf2-893d-d06220b3971a" targetNamespace="http://schemas.microsoft.com/office/2006/metadata/properties" ma:root="true" ma:fieldsID="a8fdc2b16e66b7bdb77d3717a31ab696" ns2:_="" ns3:_="">
     <xsd:import namespace="98d92101-24da-4498-9971-a24673344bd8"/>
@@ -6998,19 +7060,15 @@
 </ct:contentTypeSchema>
 </file>
 
-<file path=customXml/item4.xml><?xml version="1.0" encoding="utf-8"?>
-<p:properties xmlns:p="http://schemas.microsoft.com/office/2006/metadata/properties" xmlns:xsi="http://www.w3.org/2001/XMLSchema-instance" xmlns:pc="http://schemas.microsoft.com/office/infopath/2007/PartnerControls">
-  <documentManagement>
-    <Total xmlns="98d92101-24da-4498-9971-a24673344bd8" xsi:nil="true"/>
-    <TaxCatchAll xmlns="dfa80de1-e9bb-4cf2-893d-d06220b3971a" xsi:nil="true"/>
-    <lcf76f155ced4ddcb4097134ff3c332f xmlns="98d92101-24da-4498-9971-a24673344bd8">
-      <Terms xmlns="http://schemas.microsoft.com/office/infopath/2007/PartnerControls"/>
-    </lcf76f155ced4ddcb4097134ff3c332f>
-  </documentManagement>
-</p:properties>
+<file path=customXml/itemProps1.xml><?xml version="1.0" encoding="utf-8"?>
+<ds:datastoreItem xmlns:ds="http://schemas.openxmlformats.org/officeDocument/2006/customXml" ds:itemID="{1FF00A52-0B22-4294-98E4-920EFFFC6EAE}">
+  <ds:schemaRefs>
+    <ds:schemaRef ds:uri="http://schemas.openxmlformats.org/officeDocument/2006/bibliography"/>
+  </ds:schemaRefs>
+</ds:datastoreItem>
 </file>
 
-<file path=customXml/itemProps1.xml><?xml version="1.0" encoding="utf-8"?>
+<file path=customXml/itemProps2.xml><?xml version="1.0" encoding="utf-8"?>
 <ds:datastoreItem xmlns:ds="http://schemas.openxmlformats.org/officeDocument/2006/customXml" ds:itemID="{17BB236F-1E40-438F-95F2-06C15F3EF314}">
   <ds:schemaRefs>
     <ds:schemaRef ds:uri="http://schemas.microsoft.com/sharepoint/v3/contenttype/forms"/>
@@ -7018,15 +7076,18 @@
 </ds:datastoreItem>
 </file>
 
-<file path=customXml/itemProps2.xml><?xml version="1.0" encoding="utf-8"?>
-<ds:datastoreItem xmlns:ds="http://schemas.openxmlformats.org/officeDocument/2006/customXml" ds:itemID="{1FF00A52-0B22-4294-98E4-920EFFFC6EAE}">
+<file path=customXml/itemProps3.xml><?xml version="1.0" encoding="utf-8"?>
+<ds:datastoreItem xmlns:ds="http://schemas.openxmlformats.org/officeDocument/2006/customXml" ds:itemID="{E4C379ED-99CE-474E-BE51-D6618EB059A5}">
   <ds:schemaRefs>
-    <ds:schemaRef ds:uri="http://schemas.openxmlformats.org/officeDocument/2006/bibliography"/>
+    <ds:schemaRef ds:uri="http://schemas.microsoft.com/office/2006/metadata/properties"/>
+    <ds:schemaRef ds:uri="http://schemas.microsoft.com/office/infopath/2007/PartnerControls"/>
+    <ds:schemaRef ds:uri="98d92101-24da-4498-9971-a24673344bd8"/>
+    <ds:schemaRef ds:uri="dfa80de1-e9bb-4cf2-893d-d06220b3971a"/>
   </ds:schemaRefs>
 </ds:datastoreItem>
 </file>
 
-<file path=customXml/itemProps3.xml><?xml version="1.0" encoding="utf-8"?>
+<file path=customXml/itemProps4.xml><?xml version="1.0" encoding="utf-8"?>
 <ds:datastoreItem xmlns:ds="http://schemas.openxmlformats.org/officeDocument/2006/customXml" ds:itemID="{DB88091B-7A0B-40E0-A22E-B64A876609B4}">
   <ds:schemaRefs>
     <ds:schemaRef ds:uri="http://schemas.microsoft.com/office/2006/metadata/contentType"/>
@@ -7043,15 +7104,4 @@
     <ds:schemaRef ds:uri="http://schemas.microsoft.com/internal/obd"/>
   </ds:schemaRefs>
 </ds:datastoreItem>
-</file>
-
-<file path=customXml/itemProps4.xml><?xml version="1.0" encoding="utf-8"?>
-<ds:datastoreItem xmlns:ds="http://schemas.openxmlformats.org/officeDocument/2006/customXml" ds:itemID="{E4C379ED-99CE-474E-BE51-D6618EB059A5}">
-  <ds:schemaRefs>
-    <ds:schemaRef ds:uri="http://schemas.microsoft.com/office/2006/metadata/properties"/>
-    <ds:schemaRef ds:uri="http://schemas.microsoft.com/office/infopath/2007/PartnerControls"/>
-    <ds:schemaRef ds:uri="98d92101-24da-4498-9971-a24673344bd8"/>
-    <ds:schemaRef ds:uri="dfa80de1-e9bb-4cf2-893d-d06220b3971a"/>
-  </ds:schemaRefs>
-</ds:datastoreItem>
 </file>
</xml_diff>